<commit_message>
highbay before lafarge midnight
</commit_message>
<xml_diff>
--- a/Pitcam_Readme.docx
+++ b/Pitcam_Readme.docx
@@ -1044,10 +1044,7 @@
     <w:p>
       <w:pPr>
         <w:pStyle w:val="NoSpacing"/>
-        <w:rPr>
-          <w:sz w:val="28"/>
-          <w:szCs w:val="28"/>
-        </w:rPr>
+        <w:rPr/>
       </w:pPr>
       <w:r>
         <w:rPr/>
@@ -1075,7 +1072,7 @@
                     </a:stretch>
                   </pic:blipFill>
                   <pic:spPr bwMode="auto">
-                    <a:xfrm>
+                    <a:xfrm flipH="1">
                       <a:off x="0" y="0"/>
                       <a:ext cx="5943600" cy="2941320"/>
                     </a:xfrm>
@@ -2233,6 +2230,8 @@
       </w:pPr>
       <w:rPr>
         <w:rFonts w:ascii="Symbol" w:hAnsi="Symbol" w:cs="Symbol" w:hint="default"/>
+        <w:sz w:val="28"/>
+        <w:rFonts w:cs="Symbol"/>
       </w:rPr>
     </w:lvl>
     <w:lvl w:ilvl="1">
@@ -2259,6 +2258,8 @@
       </w:pPr>
       <w:rPr>
         <w:rFonts w:ascii="Wingdings" w:hAnsi="Wingdings" w:cs="Wingdings" w:hint="default"/>
+        <w:sz w:val="28"/>
+        <w:rFonts w:cs="Wingdings"/>
       </w:rPr>
     </w:lvl>
     <w:lvl w:ilvl="3">
@@ -2271,6 +2272,7 @@
       </w:pPr>
       <w:rPr>
         <w:rFonts w:ascii="Symbol" w:hAnsi="Symbol" w:cs="Symbol" w:hint="default"/>
+        <w:rFonts w:cs="Symbol"/>
       </w:rPr>
     </w:lvl>
     <w:lvl w:ilvl="4">
@@ -2296,6 +2298,7 @@
       </w:pPr>
       <w:rPr>
         <w:rFonts w:ascii="Wingdings" w:hAnsi="Wingdings" w:cs="Wingdings" w:hint="default"/>
+        <w:rFonts w:cs="Wingdings"/>
       </w:rPr>
     </w:lvl>
     <w:lvl w:ilvl="6">
@@ -2308,6 +2311,7 @@
       </w:pPr>
       <w:rPr>
         <w:rFonts w:ascii="Symbol" w:hAnsi="Symbol" w:cs="Symbol" w:hint="default"/>
+        <w:rFonts w:cs="Symbol"/>
       </w:rPr>
     </w:lvl>
     <w:lvl w:ilvl="7">
@@ -2333,6 +2337,7 @@
       </w:pPr>
       <w:rPr>
         <w:rFonts w:ascii="Wingdings" w:hAnsi="Wingdings" w:cs="Wingdings" w:hint="default"/>
+        <w:rFonts w:cs="Wingdings"/>
       </w:rPr>
     </w:lvl>
   </w:abstractNum>
@@ -2347,6 +2352,8 @@
       </w:pPr>
       <w:rPr>
         <w:rFonts w:ascii="Symbol" w:hAnsi="Symbol" w:cs="Symbol" w:hint="default"/>
+        <w:sz w:val="28"/>
+        <w:rFonts w:cs="Symbol"/>
       </w:rPr>
     </w:lvl>
     <w:lvl w:ilvl="1">
@@ -2372,6 +2379,7 @@
       </w:pPr>
       <w:rPr>
         <w:rFonts w:ascii="Wingdings" w:hAnsi="Wingdings" w:cs="Wingdings" w:hint="default"/>
+        <w:rFonts w:cs="Wingdings"/>
       </w:rPr>
     </w:lvl>
     <w:lvl w:ilvl="3">
@@ -2384,6 +2392,7 @@
       </w:pPr>
       <w:rPr>
         <w:rFonts w:ascii="Symbol" w:hAnsi="Symbol" w:cs="Symbol" w:hint="default"/>
+        <w:rFonts w:cs="Symbol"/>
       </w:rPr>
     </w:lvl>
     <w:lvl w:ilvl="4">
@@ -2409,6 +2418,7 @@
       </w:pPr>
       <w:rPr>
         <w:rFonts w:ascii="Wingdings" w:hAnsi="Wingdings" w:cs="Wingdings" w:hint="default"/>
+        <w:rFonts w:cs="Wingdings"/>
       </w:rPr>
     </w:lvl>
     <w:lvl w:ilvl="6">
@@ -2421,6 +2431,7 @@
       </w:pPr>
       <w:rPr>
         <w:rFonts w:ascii="Symbol" w:hAnsi="Symbol" w:cs="Symbol" w:hint="default"/>
+        <w:rFonts w:cs="Symbol"/>
       </w:rPr>
     </w:lvl>
     <w:lvl w:ilvl="7">
@@ -2446,6 +2457,7 @@
       </w:pPr>
       <w:rPr>
         <w:rFonts w:ascii="Wingdings" w:hAnsi="Wingdings" w:cs="Wingdings" w:hint="default"/>
+        <w:rFonts w:cs="Wingdings"/>
       </w:rPr>
     </w:lvl>
   </w:abstractNum>
@@ -2460,6 +2472,8 @@
       </w:pPr>
       <w:rPr>
         <w:rFonts w:ascii="Symbol" w:hAnsi="Symbol" w:cs="Symbol" w:hint="default"/>
+        <w:sz w:val="28"/>
+        <w:rFonts w:cs="Symbol"/>
       </w:rPr>
     </w:lvl>
     <w:lvl w:ilvl="1">
@@ -2486,6 +2500,8 @@
       </w:pPr>
       <w:rPr>
         <w:rFonts w:ascii="Wingdings" w:hAnsi="Wingdings" w:cs="Wingdings" w:hint="default"/>
+        <w:sz w:val="28"/>
+        <w:rFonts w:cs="Wingdings"/>
       </w:rPr>
     </w:lvl>
     <w:lvl w:ilvl="3">
@@ -2498,6 +2514,7 @@
       </w:pPr>
       <w:rPr>
         <w:rFonts w:ascii="Symbol" w:hAnsi="Symbol" w:cs="Symbol" w:hint="default"/>
+        <w:rFonts w:cs="Symbol"/>
       </w:rPr>
     </w:lvl>
     <w:lvl w:ilvl="4">
@@ -2523,6 +2540,7 @@
       </w:pPr>
       <w:rPr>
         <w:rFonts w:ascii="Wingdings" w:hAnsi="Wingdings" w:cs="Wingdings" w:hint="default"/>
+        <w:rFonts w:cs="Wingdings"/>
       </w:rPr>
     </w:lvl>
     <w:lvl w:ilvl="6">
@@ -2535,6 +2553,7 @@
       </w:pPr>
       <w:rPr>
         <w:rFonts w:ascii="Symbol" w:hAnsi="Symbol" w:cs="Symbol" w:hint="default"/>
+        <w:rFonts w:cs="Symbol"/>
       </w:rPr>
     </w:lvl>
     <w:lvl w:ilvl="7">
@@ -2560,6 +2579,7 @@
       </w:pPr>
       <w:rPr>
         <w:rFonts w:ascii="Wingdings" w:hAnsi="Wingdings" w:cs="Wingdings" w:hint="default"/>
+        <w:rFonts w:cs="Wingdings"/>
       </w:rPr>
     </w:lvl>
   </w:abstractNum>
@@ -2574,6 +2594,8 @@
       </w:pPr>
       <w:rPr>
         <w:rFonts w:ascii="Symbol" w:hAnsi="Symbol" w:cs="Symbol" w:hint="default"/>
+        <w:sz w:val="28"/>
+        <w:rFonts w:cs="Symbol"/>
       </w:rPr>
     </w:lvl>
     <w:lvl w:ilvl="1">
@@ -2599,6 +2621,7 @@
       </w:pPr>
       <w:rPr>
         <w:rFonts w:ascii="Wingdings" w:hAnsi="Wingdings" w:cs="Wingdings" w:hint="default"/>
+        <w:rFonts w:cs="Wingdings"/>
       </w:rPr>
     </w:lvl>
     <w:lvl w:ilvl="3">
@@ -2611,6 +2634,7 @@
       </w:pPr>
       <w:rPr>
         <w:rFonts w:ascii="Symbol" w:hAnsi="Symbol" w:cs="Symbol" w:hint="default"/>
+        <w:rFonts w:cs="Symbol"/>
       </w:rPr>
     </w:lvl>
     <w:lvl w:ilvl="4">
@@ -2636,6 +2660,7 @@
       </w:pPr>
       <w:rPr>
         <w:rFonts w:ascii="Wingdings" w:hAnsi="Wingdings" w:cs="Wingdings" w:hint="default"/>
+        <w:rFonts w:cs="Wingdings"/>
       </w:rPr>
     </w:lvl>
     <w:lvl w:ilvl="6">
@@ -2648,6 +2673,7 @@
       </w:pPr>
       <w:rPr>
         <w:rFonts w:ascii="Symbol" w:hAnsi="Symbol" w:cs="Symbol" w:hint="default"/>
+        <w:rFonts w:cs="Symbol"/>
       </w:rPr>
     </w:lvl>
     <w:lvl w:ilvl="7">
@@ -2673,6 +2699,7 @@
       </w:pPr>
       <w:rPr>
         <w:rFonts w:ascii="Wingdings" w:hAnsi="Wingdings" w:cs="Wingdings" w:hint="default"/>
+        <w:rFonts w:cs="Wingdings"/>
       </w:rPr>
     </w:lvl>
   </w:abstractNum>
@@ -2687,6 +2714,8 @@
       </w:pPr>
       <w:rPr>
         <w:rFonts w:ascii="Symbol" w:hAnsi="Symbol" w:cs="Symbol" w:hint="default"/>
+        <w:sz w:val="28"/>
+        <w:rFonts w:cs="Symbol"/>
       </w:rPr>
     </w:lvl>
     <w:lvl w:ilvl="1">
@@ -2712,6 +2741,7 @@
       </w:pPr>
       <w:rPr>
         <w:rFonts w:ascii="Wingdings" w:hAnsi="Wingdings" w:cs="Wingdings" w:hint="default"/>
+        <w:rFonts w:cs="Wingdings"/>
       </w:rPr>
     </w:lvl>
     <w:lvl w:ilvl="3">
@@ -2724,6 +2754,7 @@
       </w:pPr>
       <w:rPr>
         <w:rFonts w:ascii="Symbol" w:hAnsi="Symbol" w:cs="Symbol" w:hint="default"/>
+        <w:rFonts w:cs="Symbol"/>
       </w:rPr>
     </w:lvl>
     <w:lvl w:ilvl="4">
@@ -2749,6 +2780,7 @@
       </w:pPr>
       <w:rPr>
         <w:rFonts w:ascii="Wingdings" w:hAnsi="Wingdings" w:cs="Wingdings" w:hint="default"/>
+        <w:rFonts w:cs="Wingdings"/>
       </w:rPr>
     </w:lvl>
     <w:lvl w:ilvl="6">
@@ -2761,6 +2793,7 @@
       </w:pPr>
       <w:rPr>
         <w:rFonts w:ascii="Symbol" w:hAnsi="Symbol" w:cs="Symbol" w:hint="default"/>
+        <w:rFonts w:cs="Symbol"/>
       </w:rPr>
     </w:lvl>
     <w:lvl w:ilvl="7">
@@ -2786,6 +2819,7 @@
       </w:pPr>
       <w:rPr>
         <w:rFonts w:ascii="Wingdings" w:hAnsi="Wingdings" w:cs="Wingdings" w:hint="default"/>
+        <w:rFonts w:cs="Wingdings"/>
       </w:rPr>
     </w:lvl>
   </w:abstractNum>
@@ -2908,7 +2942,6 @@
     <w:rPrDefault>
       <w:rPr>
         <w:rFonts w:ascii="Calibri" w:hAnsi="Calibri" w:eastAsia="Calibri" w:cs="" w:asciiTheme="minorHAnsi" w:cstheme="minorBidi" w:eastAsiaTheme="minorHAnsi" w:hAnsiTheme="minorHAnsi"/>
-        <w:sz w:val="22"/>
         <w:szCs w:val="22"/>
         <w:lang w:val="en-US" w:eastAsia="en-US" w:bidi="ar-SA"/>
       </w:rPr>

</xml_diff>